<commit_message>
Format updates for PNG, Updated Doc, Updated Py Script
</commit_message>
<xml_diff>
--- a/Document/Notes on DataFrame.docx
+++ b/Document/Notes on DataFrame.docx
@@ -16,6 +16,49 @@
           <w:shd w:fill="auto" w:val="clear"/>
         </w:rPr>
       </w:pPr>
+    </w:p>
+    <w:p>
+      <w:pPr>
+        <w:spacing w:before="0" w:after="0" w:line="276"/>
+        <w:ind w:right="0" w:left="0" w:firstLine="0"/>
+        <w:jc w:val="left"/>
+        <w:rPr>
+          <w:rFonts w:ascii="Arial" w:hAnsi="Arial" w:cs="Arial" w:eastAsia="Arial"/>
+          <w:b/>
+          <w:color w:val="auto"/>
+          <w:spacing w:val="0"/>
+          <w:position w:val="0"/>
+          <w:sz w:val="22"/>
+          <w:shd w:fill="auto" w:val="clear"/>
+        </w:rPr>
+      </w:pPr>
+      <w:r>
+        <w:rPr>
+          <w:rFonts w:ascii="Arial" w:hAnsi="Arial" w:cs="Arial" w:eastAsia="Arial"/>
+          <w:b/>
+          <w:color w:val="auto"/>
+          <w:spacing w:val="0"/>
+          <w:position w:val="0"/>
+          <w:sz w:val="22"/>
+          <w:shd w:fill="auto" w:val="clear"/>
+        </w:rPr>
+        <w:t xml:space="preserve">Q1. How does weight vary among different groups of people, and what does this teach us about staying healthy?</w:t>
+      </w:r>
+    </w:p>
+    <w:p>
+      <w:pPr>
+        <w:spacing w:before="0" w:after="0" w:line="276"/>
+        <w:ind w:right="0" w:left="0" w:firstLine="0"/>
+        <w:jc w:val="left"/>
+        <w:rPr>
+          <w:rFonts w:ascii="Arial" w:hAnsi="Arial" w:cs="Arial" w:eastAsia="Arial"/>
+          <w:color w:val="auto"/>
+          <w:spacing w:val="0"/>
+          <w:position w:val="0"/>
+          <w:sz w:val="22"/>
+          <w:shd w:fill="auto" w:val="clear"/>
+        </w:rPr>
+      </w:pPr>
       <w:r>
         <w:rPr>
           <w:rFonts w:ascii="Arial" w:hAnsi="Arial" w:cs="Arial" w:eastAsia="Arial"/>
@@ -188,6 +231,34 @@
         <w:jc w:val="left"/>
         <w:rPr>
           <w:rFonts w:ascii="Arial" w:hAnsi="Arial" w:cs="Arial" w:eastAsia="Arial"/>
+          <w:b/>
+          <w:color w:val="auto"/>
+          <w:spacing w:val="0"/>
+          <w:position w:val="0"/>
+          <w:sz w:val="22"/>
+          <w:shd w:fill="auto" w:val="clear"/>
+        </w:rPr>
+      </w:pPr>
+      <w:r>
+        <w:rPr>
+          <w:rFonts w:ascii="Arial" w:hAnsi="Arial" w:cs="Arial" w:eastAsia="Arial"/>
+          <w:b/>
+          <w:color w:val="auto"/>
+          <w:spacing w:val="0"/>
+          <w:position w:val="0"/>
+          <w:sz w:val="22"/>
+          <w:shd w:fill="auto" w:val="clear"/>
+        </w:rPr>
+        <w:t xml:space="preserve">Q2. Can we find any clear connections between blood sugar levels and common diabetes-related issues like eye, nerve, or kidney problems?</w:t>
+      </w:r>
+    </w:p>
+    <w:p>
+      <w:pPr>
+        <w:spacing w:before="0" w:after="0" w:line="276"/>
+        <w:ind w:right="0" w:left="0" w:firstLine="0"/>
+        <w:jc w:val="left"/>
+        <w:rPr>
+          <w:rFonts w:ascii="Arial" w:hAnsi="Arial" w:cs="Arial" w:eastAsia="Arial"/>
           <w:color w:val="auto"/>
           <w:spacing w:val="0"/>
           <w:position w:val="0"/>
@@ -382,38 +453,66 @@
         <w:jc w:val="left"/>
         <w:rPr>
           <w:rFonts w:ascii="Arial" w:hAnsi="Arial" w:cs="Arial" w:eastAsia="Arial"/>
-          <w:color w:val="auto"/>
-          <w:spacing w:val="0"/>
-          <w:position w:val="0"/>
-          <w:sz w:val="22"/>
-          <w:shd w:fill="auto" w:val="clear"/>
-        </w:rPr>
-      </w:pPr>
-    </w:p>
-    <w:p>
-      <w:pPr>
-        <w:spacing w:before="0" w:after="0" w:line="276"/>
-        <w:ind w:right="0" w:left="0" w:firstLine="0"/>
-        <w:jc w:val="left"/>
-        <w:rPr>
-          <w:rFonts w:ascii="Arial" w:hAnsi="Arial" w:cs="Arial" w:eastAsia="Arial"/>
-          <w:color w:val="auto"/>
-          <w:spacing w:val="0"/>
-          <w:position w:val="0"/>
-          <w:sz w:val="22"/>
-          <w:shd w:fill="auto" w:val="clear"/>
-        </w:rPr>
-      </w:pPr>
-      <w:r>
-        <w:rPr>
-          <w:rFonts w:ascii="Arial" w:hAnsi="Arial" w:cs="Arial" w:eastAsia="Arial"/>
-          <w:color w:val="auto"/>
-          <w:spacing w:val="0"/>
-          <w:position w:val="0"/>
-          <w:sz w:val="22"/>
-          <w:shd w:fill="auto" w:val="clear"/>
-        </w:rPr>
-        <w:t xml:space="preserve">Histogram of Age and Macrovascular Complications (histogram.png)</w:t>
+          <w:b/>
+          <w:color w:val="auto"/>
+          <w:spacing w:val="0"/>
+          <w:position w:val="0"/>
+          <w:sz w:val="22"/>
+          <w:shd w:fill="auto" w:val="clear"/>
+        </w:rPr>
+      </w:pPr>
+      <w:r>
+        <w:rPr>
+          <w:rFonts w:ascii="Arial" w:hAnsi="Arial" w:cs="Arial" w:eastAsia="Arial"/>
+          <w:b/>
+          <w:color w:val="auto"/>
+          <w:spacing w:val="0"/>
+          <w:position w:val="0"/>
+          <w:sz w:val="22"/>
+          <w:shd w:fill="auto" w:val="clear"/>
+        </w:rPr>
+        <w:t xml:space="preserve">Q7. How are heart problems linked to different blood sugar levels in people with diabetes, and what does this mean for staying healthy?</w:t>
+      </w:r>
+    </w:p>
+    <w:p>
+      <w:pPr>
+        <w:spacing w:before="0" w:after="0" w:line="276"/>
+        <w:ind w:right="0" w:left="0" w:firstLine="0"/>
+        <w:jc w:val="left"/>
+        <w:rPr>
+          <w:rFonts w:ascii="Arial" w:hAnsi="Arial" w:cs="Arial" w:eastAsia="Arial"/>
+          <w:color w:val="auto"/>
+          <w:spacing w:val="0"/>
+          <w:position w:val="0"/>
+          <w:sz w:val="22"/>
+          <w:shd w:fill="auto" w:val="clear"/>
+        </w:rPr>
+      </w:pPr>
+    </w:p>
+    <w:p>
+      <w:pPr>
+        <w:spacing w:before="0" w:after="0" w:line="276"/>
+        <w:ind w:right="0" w:left="0" w:firstLine="0"/>
+        <w:jc w:val="left"/>
+        <w:rPr>
+          <w:rFonts w:ascii="Arial" w:hAnsi="Arial" w:cs="Arial" w:eastAsia="Arial"/>
+          <w:color w:val="auto"/>
+          <w:spacing w:val="0"/>
+          <w:position w:val="0"/>
+          <w:sz w:val="22"/>
+          <w:shd w:fill="auto" w:val="clear"/>
+        </w:rPr>
+      </w:pPr>
+      <w:r>
+        <w:rPr>
+          <w:rFonts w:ascii="Arial" w:hAnsi="Arial" w:cs="Arial" w:eastAsia="Arial"/>
+          <w:color w:val="auto"/>
+          <w:spacing w:val="0"/>
+          <w:position w:val="0"/>
+          <w:sz w:val="22"/>
+          <w:shd w:fill="auto" w:val="clear"/>
+        </w:rPr>
+        <w:t xml:space="preserve">Histogram of Age and Microvascular Complications (histogram.png)</w:t>
       </w:r>
     </w:p>
     <w:p>
@@ -494,13 +593,26 @@
         <w:jc w:val="left"/>
         <w:rPr>
           <w:rFonts w:ascii="Arial" w:hAnsi="Arial" w:cs="Arial" w:eastAsia="Arial"/>
-          <w:color w:val="auto"/>
-          <w:spacing w:val="0"/>
-          <w:position w:val="0"/>
-          <w:sz w:val="22"/>
-          <w:shd w:fill="auto" w:val="clear"/>
-        </w:rPr>
-      </w:pPr>
+          <w:b/>
+          <w:color w:val="auto"/>
+          <w:spacing w:val="0"/>
+          <w:position w:val="0"/>
+          <w:sz w:val="22"/>
+          <w:shd w:fill="auto" w:val="clear"/>
+        </w:rPr>
+      </w:pPr>
+      <w:r>
+        <w:rPr>
+          <w:rFonts w:ascii="Arial" w:hAnsi="Arial" w:cs="Arial" w:eastAsia="Arial"/>
+          <w:b/>
+          <w:color w:val="auto"/>
+          <w:spacing w:val="0"/>
+          <w:position w:val="0"/>
+          <w:sz w:val="22"/>
+          <w:shd w:fill="auto" w:val="clear"/>
+        </w:rPr>
+        <w:t xml:space="preserve">Q5. How often do people with diabetes have low blood sugar, and what can we do to prevent it?</w:t>
+      </w:r>
     </w:p>
     <w:p>
       <w:pPr>
@@ -591,6 +703,34 @@
         <w:jc w:val="left"/>
         <w:rPr>
           <w:rFonts w:ascii="Arial" w:hAnsi="Arial" w:cs="Arial" w:eastAsia="Arial"/>
+          <w:b/>
+          <w:color w:val="auto"/>
+          <w:spacing w:val="0"/>
+          <w:position w:val="0"/>
+          <w:sz w:val="22"/>
+          <w:shd w:fill="auto" w:val="clear"/>
+        </w:rPr>
+      </w:pPr>
+      <w:r>
+        <w:rPr>
+          <w:rFonts w:ascii="Arial" w:hAnsi="Arial" w:cs="Arial" w:eastAsia="Arial"/>
+          <w:b/>
+          <w:color w:val="auto"/>
+          <w:spacing w:val="0"/>
+          <w:position w:val="0"/>
+          <w:sz w:val="22"/>
+          <w:shd w:fill="auto" w:val="clear"/>
+        </w:rPr>
+        <w:t xml:space="preserve">Q6. Do blood sugar levels change over time in people with diabetes, and how can we use this knowledge to manage our health better?</w:t>
+      </w:r>
+    </w:p>
+    <w:p>
+      <w:pPr>
+        <w:spacing w:before="0" w:after="0" w:line="276"/>
+        <w:ind w:right="0" w:left="0" w:firstLine="0"/>
+        <w:jc w:val="left"/>
+        <w:rPr>
+          <w:rFonts w:ascii="Arial" w:hAnsi="Arial" w:cs="Arial" w:eastAsia="Arial"/>
           <w:color w:val="auto"/>
           <w:spacing w:val="0"/>
           <w:position w:val="0"/>
@@ -688,108 +828,162 @@
         <w:jc w:val="left"/>
         <w:rPr>
           <w:rFonts w:ascii="Arial" w:hAnsi="Arial" w:cs="Arial" w:eastAsia="Arial"/>
-          <w:color w:val="auto"/>
-          <w:spacing w:val="0"/>
-          <w:position w:val="0"/>
-          <w:sz w:val="22"/>
-          <w:shd w:fill="auto" w:val="clear"/>
-        </w:rPr>
-      </w:pPr>
-      <w:r>
-        <w:rPr>
-          <w:rFonts w:ascii="Arial" w:hAnsi="Arial" w:cs="Arial" w:eastAsia="Arial"/>
-          <w:color w:val="auto"/>
-          <w:spacing w:val="0"/>
-          <w:position w:val="0"/>
-          <w:sz w:val="22"/>
-          <w:shd w:fill="auto" w:val="clear"/>
-        </w:rPr>
-        <w:t xml:space="preserve">Exploring the Relationship Between </w:t>
-      </w:r>
-      <w:r>
-        <w:rPr>
-          <w:rFonts w:ascii="Arial" w:hAnsi="Arial" w:cs="Arial" w:eastAsia="Arial"/>
-          <w:color w:val="auto"/>
-          <w:spacing w:val="0"/>
-          <w:position w:val="0"/>
-          <w:sz w:val="22"/>
-          <w:shd w:fill="auto" w:val="clear"/>
-        </w:rPr>
-        <w:t xml:space="preserve">Distribution and Cholesterol of Diabetic Patients (scatteragecholesterol.png)</w:t>
-      </w:r>
-    </w:p>
-    <w:p>
-      <w:pPr>
-        <w:spacing w:before="0" w:after="0" w:line="276"/>
-        <w:ind w:right="0" w:left="0" w:firstLine="0"/>
-        <w:jc w:val="left"/>
-        <w:rPr>
-          <w:rFonts w:ascii="Arial" w:hAnsi="Arial" w:cs="Arial" w:eastAsia="Arial"/>
-          <w:color w:val="auto"/>
-          <w:spacing w:val="0"/>
-          <w:position w:val="0"/>
-          <w:sz w:val="22"/>
-          <w:shd w:fill="auto" w:val="clear"/>
-        </w:rPr>
-      </w:pPr>
-    </w:p>
-    <w:p>
-      <w:pPr>
-        <w:spacing w:before="0" w:after="0" w:line="276"/>
-        <w:ind w:right="0" w:left="0" w:firstLine="0"/>
-        <w:jc w:val="left"/>
-        <w:rPr>
-          <w:rFonts w:ascii="Arial" w:hAnsi="Arial" w:cs="Arial" w:eastAsia="Arial"/>
-          <w:color w:val="auto"/>
-          <w:spacing w:val="0"/>
-          <w:position w:val="0"/>
-          <w:sz w:val="22"/>
-          <w:shd w:fill="auto" w:val="clear"/>
-        </w:rPr>
-      </w:pPr>
-      <w:r>
-        <w:rPr>
-          <w:rFonts w:ascii="Arial" w:hAnsi="Arial" w:cs="Arial" w:eastAsia="Arial"/>
-          <w:color w:val="auto"/>
-          <w:spacing w:val="0"/>
-          <w:position w:val="0"/>
-          <w:sz w:val="22"/>
-          <w:shd w:fill="auto" w:val="clear"/>
-        </w:rPr>
-        <w:t xml:space="preserve">Cholesterol constitutes a significant health factor impacting individuals with diabetes. </w:t>
-      </w:r>
-      <w:r>
-        <w:rPr>
-          <w:rFonts w:ascii="Arial" w:hAnsi="Arial" w:cs="Arial" w:eastAsia="Arial"/>
-          <w:color w:val="auto"/>
-          <w:spacing w:val="0"/>
-          <w:position w:val="0"/>
-          <w:sz w:val="22"/>
-          <w:shd w:fill="auto" w:val="clear"/>
-        </w:rPr>
-        <w:t xml:space="preserve">The </w:t>
-      </w:r>
-      <w:r>
-        <w:rPr>
-          <w:rFonts w:ascii="Arial" w:hAnsi="Arial" w:cs="Arial" w:eastAsia="Arial"/>
-          <w:color w:val="auto"/>
-          <w:spacing w:val="0"/>
-          <w:position w:val="0"/>
-          <w:sz w:val="22"/>
-          <w:shd w:fill="auto" w:val="clear"/>
-        </w:rPr>
-        <w:t xml:space="preserve">widely </w:t>
-      </w:r>
-      <w:r>
-        <w:rPr>
-          <w:rFonts w:ascii="Arial" w:hAnsi="Arial" w:cs="Arial" w:eastAsia="Arial"/>
-          <w:color w:val="auto"/>
-          <w:spacing w:val="0"/>
-          <w:position w:val="0"/>
-          <w:sz w:val="22"/>
-          <w:shd w:fill="auto" w:val="clear"/>
-        </w:rPr>
-        <w:t xml:space="preserve">accepted median value is 200 mg/dL or 5.2 mmol/L. In this study you can see a mean of approximately 4.8 mmol/L across all patients which aligns with the standards of the National Library of Medicine.</w:t>
+          <w:b/>
+          <w:color w:val="auto"/>
+          <w:spacing w:val="0"/>
+          <w:position w:val="0"/>
+          <w:sz w:val="22"/>
+          <w:shd w:fill="auto" w:val="clear"/>
+        </w:rPr>
+      </w:pPr>
+      <w:r>
+        <w:rPr>
+          <w:rFonts w:ascii="Arial" w:hAnsi="Arial" w:cs="Arial" w:eastAsia="Arial"/>
+          <w:b/>
+          <w:color w:val="auto"/>
+          <w:spacing w:val="0"/>
+          <w:position w:val="0"/>
+          <w:sz w:val="22"/>
+          <w:shd w:fill="auto" w:val="clear"/>
+        </w:rPr>
+        <w:t xml:space="preserve">Q3. What can we learn from studying how age and cholesterol levels change in people with diabetes, and how might this help us take better care of ourselves?</w:t>
+      </w:r>
+    </w:p>
+    <w:p>
+      <w:pPr>
+        <w:spacing w:before="0" w:after="0" w:line="276"/>
+        <w:ind w:right="0" w:left="0" w:firstLine="0"/>
+        <w:jc w:val="left"/>
+        <w:rPr>
+          <w:rFonts w:ascii="Arial" w:hAnsi="Arial" w:cs="Arial" w:eastAsia="Arial"/>
+          <w:b/>
+          <w:color w:val="auto"/>
+          <w:spacing w:val="0"/>
+          <w:position w:val="0"/>
+          <w:sz w:val="22"/>
+          <w:shd w:fill="auto" w:val="clear"/>
+        </w:rPr>
+      </w:pPr>
+      <w:r>
+        <w:rPr>
+          <w:rFonts w:ascii="Arial" w:hAnsi="Arial" w:cs="Arial" w:eastAsia="Arial"/>
+          <w:b/>
+          <w:color w:val="auto"/>
+          <w:spacing w:val="0"/>
+          <w:position w:val="0"/>
+          <w:sz w:val="22"/>
+          <w:shd w:fill="auto" w:val="clear"/>
+        </w:rPr>
+        <w:t xml:space="preserve">Q9. How do the findings about age and cholesterol in people with diabetes match up with what we hear from doctors?</w:t>
+      </w:r>
+    </w:p>
+    <w:p>
+      <w:pPr>
+        <w:spacing w:before="0" w:after="0" w:line="276"/>
+        <w:ind w:right="0" w:left="0" w:firstLine="0"/>
+        <w:jc w:val="left"/>
+        <w:rPr>
+          <w:rFonts w:ascii="Arial" w:hAnsi="Arial" w:cs="Arial" w:eastAsia="Arial"/>
+          <w:color w:val="auto"/>
+          <w:spacing w:val="0"/>
+          <w:position w:val="0"/>
+          <w:sz w:val="22"/>
+          <w:shd w:fill="auto" w:val="clear"/>
+        </w:rPr>
+      </w:pPr>
+      <w:r>
+        <w:rPr>
+          <w:rFonts w:ascii="Arial" w:hAnsi="Arial" w:cs="Arial" w:eastAsia="Arial"/>
+          <w:color w:val="auto"/>
+          <w:spacing w:val="0"/>
+          <w:position w:val="0"/>
+          <w:sz w:val="22"/>
+          <w:shd w:fill="auto" w:val="clear"/>
+        </w:rPr>
+        <w:t xml:space="preserve">Exploring the Relationship Between Distribution and Cholesterol of Diabetic Patients (scatteragecholesterol.png)</w:t>
+      </w:r>
+    </w:p>
+    <w:p>
+      <w:pPr>
+        <w:spacing w:before="0" w:after="0" w:line="276"/>
+        <w:ind w:right="0" w:left="0" w:firstLine="0"/>
+        <w:jc w:val="left"/>
+        <w:rPr>
+          <w:rFonts w:ascii="Arial" w:hAnsi="Arial" w:cs="Arial" w:eastAsia="Arial"/>
+          <w:color w:val="auto"/>
+          <w:spacing w:val="0"/>
+          <w:position w:val="0"/>
+          <w:sz w:val="22"/>
+          <w:shd w:fill="auto" w:val="clear"/>
+        </w:rPr>
+      </w:pPr>
+    </w:p>
+    <w:p>
+      <w:pPr>
+        <w:spacing w:before="0" w:after="0" w:line="276"/>
+        <w:ind w:right="0" w:left="0" w:firstLine="0"/>
+        <w:jc w:val="left"/>
+        <w:rPr>
+          <w:rFonts w:ascii="Arial" w:hAnsi="Arial" w:cs="Arial" w:eastAsia="Arial"/>
+          <w:color w:val="auto"/>
+          <w:spacing w:val="0"/>
+          <w:position w:val="0"/>
+          <w:sz w:val="22"/>
+          <w:shd w:fill="auto" w:val="clear"/>
+        </w:rPr>
+      </w:pPr>
+      <w:r>
+        <w:rPr>
+          <w:rFonts w:ascii="Arial" w:hAnsi="Arial" w:cs="Arial" w:eastAsia="Arial"/>
+          <w:color w:val="auto"/>
+          <w:spacing w:val="0"/>
+          <w:position w:val="0"/>
+          <w:sz w:val="22"/>
+          <w:shd w:fill="auto" w:val="clear"/>
+        </w:rPr>
+        <w:t xml:space="preserve">Cholesterol constitutes a significant health factor impacting individuals with diabetes. The widely accepted median value is 200 mg/dL or 5.2 mmol/L. In this study you can see a mean of approximately 4.8 mmol/L across all patients which aligns with the standards of the National Library of Medicine.</w:t>
+      </w:r>
+    </w:p>
+    <w:p>
+      <w:pPr>
+        <w:spacing w:before="0" w:after="0" w:line="276"/>
+        <w:ind w:right="0" w:left="0" w:firstLine="0"/>
+        <w:jc w:val="left"/>
+        <w:rPr>
+          <w:rFonts w:ascii="Arial" w:hAnsi="Arial" w:cs="Arial" w:eastAsia="Arial"/>
+          <w:color w:val="auto"/>
+          <w:spacing w:val="0"/>
+          <w:position w:val="0"/>
+          <w:sz w:val="22"/>
+          <w:shd w:fill="auto" w:val="clear"/>
+        </w:rPr>
+      </w:pPr>
+    </w:p>
+    <w:p>
+      <w:pPr>
+        <w:spacing w:before="0" w:after="0" w:line="276"/>
+        <w:ind w:right="0" w:left="0" w:firstLine="0"/>
+        <w:jc w:val="left"/>
+        <w:rPr>
+          <w:rFonts w:ascii="Arial" w:hAnsi="Arial" w:cs="Arial" w:eastAsia="Arial"/>
+          <w:color w:val="auto"/>
+          <w:spacing w:val="0"/>
+          <w:position w:val="0"/>
+          <w:sz w:val="22"/>
+          <w:shd w:fill="auto" w:val="clear"/>
+        </w:rPr>
+      </w:pPr>
+      <w:r>
+        <w:rPr>
+          <w:rFonts w:ascii="Arial" w:hAnsi="Arial" w:cs="Arial" w:eastAsia="Arial"/>
+          <w:b/>
+          <w:color w:val="auto"/>
+          <w:spacing w:val="0"/>
+          <w:position w:val="0"/>
+          <w:sz w:val="22"/>
+          <w:shd w:fill="auto" w:val="clear"/>
+        </w:rPr>
+        <w:t xml:space="preserve">Q4. Do men and women face different risks for heart problems if they have diabetes, and what should we know about it?</w:t>
       </w:r>
     </w:p>
     <w:p>
@@ -914,6 +1108,33 @@
           <w:shd w:fill="auto" w:val="clear"/>
         </w:rPr>
       </w:pPr>
+    </w:p>
+    <w:p>
+      <w:pPr>
+        <w:spacing w:before="0" w:after="0" w:line="276"/>
+        <w:ind w:right="0" w:left="0" w:firstLine="0"/>
+        <w:jc w:val="left"/>
+        <w:rPr>
+          <w:rFonts w:ascii="Arial" w:hAnsi="Arial" w:cs="Arial" w:eastAsia="Arial"/>
+          <w:color w:val="auto"/>
+          <w:spacing w:val="0"/>
+          <w:position w:val="0"/>
+          <w:sz w:val="22"/>
+          <w:shd w:fill="auto" w:val="clear"/>
+        </w:rPr>
+      </w:pPr>
+      <w:r>
+        <w:rPr>
+          <w:rFonts w:ascii="Arial" w:hAnsi="Arial" w:cs="Arial" w:eastAsia="Arial"/>
+          <w:b/>
+          <w:color w:val="auto"/>
+          <w:spacing w:val="0"/>
+          <w:position w:val="0"/>
+          <w:sz w:val="22"/>
+          <w:shd w:fill="auto" w:val="clear"/>
+        </w:rPr>
+        <w:t xml:space="preserve">Q8. &amp; Q10. Did not refer to any of my work directly.</w:t>
+      </w:r>
     </w:p>
   </w:body>
 </w:document>

</xml_diff>